<commit_message>
We can handle not finding a product. but only if it is barcode is 99999
</commit_message>
<xml_diff>
--- a/test-list.docx
+++ b/test-list.docx
@@ -19,12 +19,26 @@
     </w:p>
     <w:p>
       <w:r>
-        <w:t xml:space="preserve">Invalid bar code: maybe empty, or null </w:t>
+        <w:t xml:space="preserve">Invalid bar code: maybe empty, </w:t>
+      </w:r>
+    </w:p>
+    <w:p>
+      <w:r>
+        <w:t>Null barcode</w:t>
+      </w:r>
+    </w:p>
+    <w:p/>
+    <w:p/>
+    <w:p>
+      <w:r>
+        <w:t>Introduce</w:t>
       </w:r>
       <w:bookmarkStart w:id="0" w:name="_GoBack"/>
       <w:bookmarkEnd w:id="0"/>
+      <w:r>
+        <w:t xml:space="preserve"> lookup table</w:t>
+      </w:r>
     </w:p>
-    <w:p/>
     <w:sectPr>
       <w:pgSz w:w="12240" w:h="15840"/>
       <w:pgMar w:top="1440" w:right="1440" w:bottom="1440" w:left="1440" w:header="720" w:footer="720" w:gutter="0"/>

</xml_diff>